<commit_message>
Code bon pour rendre
</commit_message>
<xml_diff>
--- a/Pour se connecter a la db.docx
+++ b/Pour se connecter a la db.docx
@@ -37,6 +37,207 @@
         <w:t>Mot de passe : Admin</w:t>
       </w:r>
     </w:p>
+    <w:p/>
+    <w:p>
+      <w:r>
+        <w:t>Pour se connecter en tant qu’utilisateur :</w:t>
+      </w:r>
+    </w:p>
+    <w:tbl>
+      <w:tblPr>
+        <w:tblStyle w:val="Grilledutableau"/>
+        <w:tblW w:w="0" w:type="auto"/>
+        <w:tblLook w:val="04A0" w:firstRow="1" w:lastRow="0" w:firstColumn="1" w:lastColumn="0" w:noHBand="0" w:noVBand="1"/>
+      </w:tblPr>
+      <w:tblGrid>
+        <w:gridCol w:w="3020"/>
+        <w:gridCol w:w="3021"/>
+        <w:gridCol w:w="3021"/>
+      </w:tblGrid>
+      <w:tr>
+        <w:tc>
+          <w:tcPr>
+            <w:tcW w:w="3020" w:type="dxa"/>
+          </w:tcPr>
+          <w:p/>
+        </w:tc>
+        <w:tc>
+          <w:tcPr>
+            <w:tcW w:w="3021" w:type="dxa"/>
+          </w:tcPr>
+          <w:p>
+            <w:r>
+              <w:t>Pseudo</w:t>
+            </w:r>
+          </w:p>
+        </w:tc>
+        <w:tc>
+          <w:tcPr>
+            <w:tcW w:w="3021" w:type="dxa"/>
+          </w:tcPr>
+          <w:p>
+            <w:r>
+              <w:t>Mot de passe</w:t>
+            </w:r>
+          </w:p>
+        </w:tc>
+      </w:tr>
+      <w:tr>
+        <w:tc>
+          <w:tcPr>
+            <w:tcW w:w="3020" w:type="dxa"/>
+          </w:tcPr>
+          <w:p>
+            <w:r>
+              <w:t>Client</w:t>
+            </w:r>
+          </w:p>
+        </w:tc>
+        <w:tc>
+          <w:tcPr>
+            <w:tcW w:w="3021" w:type="dxa"/>
+          </w:tcPr>
+          <w:p>
+            <w:proofErr w:type="spellStart"/>
+            <w:proofErr w:type="gramStart"/>
+            <w:r>
+              <w:rPr>
+                <w:rFonts w:ascii="Arial" w:hAnsi="Arial" w:cs="Arial"/>
+                <w:color w:val="000000"/>
+                <w:sz w:val="20"/>
+                <w:szCs w:val="20"/>
+                <w:shd w:val="clear" w:color="auto" w:fill="FFFFFF"/>
+              </w:rPr>
+              <w:t>tomtom</w:t>
+            </w:r>
+            <w:proofErr w:type="spellEnd"/>
+            <w:proofErr w:type="gramEnd"/>
+          </w:p>
+        </w:tc>
+        <w:tc>
+          <w:tcPr>
+            <w:tcW w:w="3021" w:type="dxa"/>
+          </w:tcPr>
+          <w:p>
+            <w:r>
+              <w:rPr>
+                <w:rFonts w:ascii="Arial" w:hAnsi="Arial" w:cs="Arial"/>
+                <w:color w:val="000000"/>
+                <w:sz w:val="20"/>
+                <w:szCs w:val="20"/>
+                <w:shd w:val="clear" w:color="auto" w:fill="FFFFFF"/>
+              </w:rPr>
+              <w:t>Pass1234</w:t>
+            </w:r>
+          </w:p>
+        </w:tc>
+      </w:tr>
+      <w:tr>
+        <w:tc>
+          <w:tcPr>
+            <w:tcW w:w="3020" w:type="dxa"/>
+          </w:tcPr>
+          <w:p>
+            <w:r>
+              <w:t>Employer</w:t>
+            </w:r>
+          </w:p>
+        </w:tc>
+        <w:tc>
+          <w:tcPr>
+            <w:tcW w:w="3021" w:type="dxa"/>
+          </w:tcPr>
+          <w:p>
+            <w:proofErr w:type="spellStart"/>
+            <w:r>
+              <w:rPr>
+                <w:rFonts w:ascii="Arial" w:hAnsi="Arial" w:cs="Arial"/>
+                <w:color w:val="000000"/>
+                <w:sz w:val="20"/>
+                <w:szCs w:val="20"/>
+                <w:shd w:val="clear" w:color="auto" w:fill="FFFFFF"/>
+              </w:rPr>
+              <w:t>Tocfrere</w:t>
+            </w:r>
+            <w:proofErr w:type="spellEnd"/>
+          </w:p>
+        </w:tc>
+        <w:tc>
+          <w:tcPr>
+            <w:tcW w:w="3021" w:type="dxa"/>
+          </w:tcPr>
+          <w:p>
+            <w:proofErr w:type="spellStart"/>
+            <w:r>
+              <w:rPr>
+                <w:rFonts w:ascii="Arial" w:hAnsi="Arial" w:cs="Arial"/>
+                <w:color w:val="000000"/>
+                <w:sz w:val="20"/>
+                <w:szCs w:val="20"/>
+                <w:shd w:val="clear" w:color="auto" w:fill="FFFFFF"/>
+              </w:rPr>
+              <w:t>Passazerty</w:t>
+            </w:r>
+            <w:proofErr w:type="spellEnd"/>
+          </w:p>
+        </w:tc>
+      </w:tr>
+      <w:tr>
+        <w:tc>
+          <w:tcPr>
+            <w:tcW w:w="3020" w:type="dxa"/>
+          </w:tcPr>
+          <w:p>
+            <w:proofErr w:type="gramStart"/>
+            <w:r>
+              <w:t>admin</w:t>
+            </w:r>
+            <w:proofErr w:type="gramEnd"/>
+          </w:p>
+        </w:tc>
+        <w:tc>
+          <w:tcPr>
+            <w:tcW w:w="3021" w:type="dxa"/>
+          </w:tcPr>
+          <w:p>
+            <w:proofErr w:type="spellStart"/>
+            <w:proofErr w:type="gramStart"/>
+            <w:r>
+              <w:rPr>
+                <w:rFonts w:ascii="Arial" w:hAnsi="Arial" w:cs="Arial"/>
+                <w:color w:val="444444"/>
+                <w:sz w:val="20"/>
+                <w:szCs w:val="20"/>
+                <w:shd w:val="clear" w:color="auto" w:fill="FFFFFF"/>
+              </w:rPr>
+              <w:t>cochondede</w:t>
+            </w:r>
+            <w:proofErr w:type="spellEnd"/>
+            <w:proofErr w:type="gramEnd"/>
+          </w:p>
+        </w:tc>
+        <w:tc>
+          <w:tcPr>
+            <w:tcW w:w="3021" w:type="dxa"/>
+          </w:tcPr>
+          <w:p>
+            <w:proofErr w:type="spellStart"/>
+            <w:r>
+              <w:rPr>
+                <w:rFonts w:ascii="Arial" w:hAnsi="Arial" w:cs="Arial"/>
+                <w:color w:val="000000"/>
+                <w:sz w:val="20"/>
+                <w:szCs w:val="20"/>
+                <w:shd w:val="clear" w:color="auto" w:fill="FFFFFF"/>
+              </w:rPr>
+              <w:t>PassAdmin</w:t>
+            </w:r>
+            <w:proofErr w:type="spellEnd"/>
+          </w:p>
+        </w:tc>
+      </w:tr>
+    </w:tbl>
+    <w:p/>
     <w:sectPr>
       <w:pgSz w:w="11906" w:h="16838"/>
       <w:pgMar w:top="1417" w:right="1417" w:bottom="1417" w:left="1417" w:header="708" w:footer="708" w:gutter="0"/>
@@ -473,6 +674,25 @@
     <w:semiHidden/>
     <w:unhideWhenUsed/>
   </w:style>
+  <w:style w:type="table" w:styleId="Grilledutableau">
+    <w:name w:val="Table Grid"/>
+    <w:basedOn w:val="TableauNormal"/>
+    <w:uiPriority w:val="39"/>
+    <w:rsid w:val="006E30F1"/>
+    <w:pPr>
+      <w:spacing w:line="240" w:lineRule="auto"/>
+    </w:pPr>
+    <w:tblPr>
+      <w:tblBorders>
+        <w:top w:val="single" w:sz="4" w:space="0" w:color="auto"/>
+        <w:left w:val="single" w:sz="4" w:space="0" w:color="auto"/>
+        <w:bottom w:val="single" w:sz="4" w:space="0" w:color="auto"/>
+        <w:right w:val="single" w:sz="4" w:space="0" w:color="auto"/>
+        <w:insideH w:val="single" w:sz="4" w:space="0" w:color="auto"/>
+        <w:insideV w:val="single" w:sz="4" w:space="0" w:color="auto"/>
+      </w:tblBorders>
+    </w:tblPr>
+  </w:style>
 </w:styles>
 </file>
 

</xml_diff>